<commit_message>
Solved the Eight queens puzzle
</commit_message>
<xml_diff>
--- a/Lab.work 14 - Better search methods/Docs/Lab.work 14, report.docx
+++ b/Lab.work 14 - Better search methods/Docs/Lab.work 14, report.docx
@@ -272,7 +272,23 @@
           <w:sz w:val="28"/>
           <w:szCs w:val="28"/>
         </w:rPr>
-        <w:t>«Улучшенные алгоритмы поиска подстроки в строке»</w:t>
+        <w:t>«</w:t>
+      </w:r>
+      <w:r>
+        <w:rPr>
+          <w:rFonts w:ascii="Times New Roman" w:hAnsi="Times New Roman" w:cs="Times New Roman"/>
+          <w:sz w:val="28"/>
+          <w:szCs w:val="28"/>
+        </w:rPr>
+        <w:t>Методы поиска подстроки в строке</w:t>
+      </w:r>
+      <w:r>
+        <w:rPr>
+          <w:rFonts w:ascii="Times New Roman" w:hAnsi="Times New Roman" w:cs="Times New Roman"/>
+          <w:sz w:val="28"/>
+          <w:szCs w:val="28"/>
+        </w:rPr>
+        <w:t>»</w:t>
       </w:r>
     </w:p>
     <w:p>
@@ -987,17 +1003,13 @@
       </w:r>
       <w:r>
         <w:rPr>
-          <w:rFonts w:ascii="Times New Roman" w:hAnsi="Times New Roman" w:cs="Times New Roman"/>
-          <w:sz w:val="24"/>
-          <w:szCs w:val="24"/>
+          <w:rFonts w:ascii="Courier New" w:hAnsi="Courier New" w:cs="Courier New"/>
         </w:rPr>
         <w:t>#</w:t>
       </w:r>
       <w:r>
         <w:rPr>
-          <w:rFonts w:ascii="Times New Roman" w:hAnsi="Times New Roman" w:cs="Times New Roman"/>
-          <w:sz w:val="24"/>
-          <w:szCs w:val="24"/>
+          <w:rFonts w:ascii="Courier New" w:hAnsi="Courier New" w:cs="Courier New"/>
           <w:lang w:val="en-US"/>
         </w:rPr>
         <w:t>include</w:t>
@@ -1047,17 +1059,13 @@
       </w:r>
       <w:r>
         <w:rPr>
-          <w:rFonts w:ascii="Times New Roman" w:hAnsi="Times New Roman" w:cs="Times New Roman"/>
-          <w:sz w:val="24"/>
-          <w:szCs w:val="24"/>
+          <w:rFonts w:ascii="Courier New" w:hAnsi="Courier New" w:cs="Courier New"/>
         </w:rPr>
         <w:t>#</w:t>
       </w:r>
       <w:r>
         <w:rPr>
-          <w:rFonts w:ascii="Times New Roman" w:hAnsi="Times New Roman" w:cs="Times New Roman"/>
-          <w:sz w:val="24"/>
-          <w:szCs w:val="24"/>
+          <w:rFonts w:ascii="Courier New" w:hAnsi="Courier New" w:cs="Courier New"/>
           <w:lang w:val="en-US"/>
         </w:rPr>
         <w:t>define</w:t>
@@ -1089,20 +1097,24 @@
       <w:proofErr w:type="gramStart"/>
       <w:r>
         <w:rPr>
-          <w:rFonts w:ascii="Times New Roman" w:hAnsi="Times New Roman" w:cs="Times New Roman"/>
-          <w:sz w:val="24"/>
-          <w:szCs w:val="24"/>
+          <w:rFonts w:ascii="Courier New" w:hAnsi="Courier New" w:cs="Courier New"/>
           <w:lang w:val="en-US"/>
         </w:rPr>
         <w:t>std</w:t>
       </w:r>
       <w:r>
         <w:rPr>
-          <w:rFonts w:ascii="Times New Roman" w:hAnsi="Times New Roman" w:cs="Times New Roman"/>
-          <w:sz w:val="24"/>
-          <w:szCs w:val="24"/>
-        </w:rPr>
-        <w:t>::)</w:t>
+          <w:rFonts w:ascii="Courier New" w:hAnsi="Courier New" w:cs="Courier New"/>
+        </w:rPr>
+        <w:t>::</w:t>
+      </w:r>
+      <w:r>
+        <w:rPr>
+          <w:rFonts w:ascii="Times New Roman" w:hAnsi="Times New Roman" w:cs="Times New Roman"/>
+          <w:sz w:val="24"/>
+          <w:szCs w:val="24"/>
+        </w:rPr>
+        <w:t>)</w:t>
       </w:r>
       <w:proofErr w:type="gramEnd"/>
       <w:r>
@@ -1319,9 +1331,7 @@
       <w:proofErr w:type="spellStart"/>
       <w:r>
         <w:rPr>
-          <w:rFonts w:ascii="Times New Roman" w:hAnsi="Times New Roman" w:cs="Times New Roman"/>
-          <w:sz w:val="24"/>
-          <w:szCs w:val="24"/>
+          <w:rFonts w:ascii="Courier New" w:hAnsi="Courier New" w:cs="Courier New"/>
           <w:lang w:val="en-US"/>
         </w:rPr>
         <w:t>ReadLine</w:t>
@@ -1555,9 +1565,7 @@
       </w:r>
       <w:r>
         <w:rPr>
-          <w:rFonts w:ascii="Times New Roman" w:hAnsi="Times New Roman" w:cs="Times New Roman"/>
-          <w:sz w:val="24"/>
-          <w:szCs w:val="24"/>
+          <w:rFonts w:ascii="Courier New" w:hAnsi="Courier New" w:cs="Courier New"/>
           <w:lang w:val="en-US"/>
         </w:rPr>
         <w:t>main</w:t>
@@ -1657,6 +1665,16 @@
           <w:lang w:val="en-US"/>
         </w:rPr>
       </w:pPr>
+    </w:p>
+    <w:p>
+      <w:pPr>
+        <w:spacing w:after="0"/>
+        <w:jc w:val="both"/>
+        <w:rPr>
+          <w:rFonts w:ascii="Courier New" w:hAnsi="Courier New" w:cs="Courier New"/>
+          <w:lang w:val="en-US"/>
+        </w:rPr>
+      </w:pPr>
       <w:r>
         <w:rPr>
           <w:rFonts w:ascii="Courier New" w:hAnsi="Courier New" w:cs="Courier New"/>
@@ -1878,6 +1896,7 @@
           <w:rFonts w:ascii="Courier New" w:hAnsi="Courier New" w:cs="Courier New"/>
           <w:lang w:val="en-US"/>
         </w:rPr>
+        <w:lastRenderedPageBreak/>
         <w:t xml:space="preserve">    string substring = </w:t>
       </w:r>
       <w:proofErr w:type="spellStart"/>
@@ -3273,6 +3292,7 @@
           <w:rFonts w:ascii="Courier New" w:hAnsi="Courier New" w:cs="Courier New"/>
           <w:lang w:val="en-US"/>
         </w:rPr>
+        <w:lastRenderedPageBreak/>
         <w:t xml:space="preserve">    while (j &gt; 0 &amp;&amp; substring[j</w:t>
       </w:r>
       <w:proofErr w:type="gramStart"/>
@@ -3338,7 +3358,6 @@
           <w:rFonts w:ascii="Courier New" w:hAnsi="Courier New" w:cs="Courier New"/>
           <w:lang w:val="en-US"/>
         </w:rPr>
-        <w:lastRenderedPageBreak/>
         <w:t xml:space="preserve">        j = </w:t>
       </w:r>
       <w:proofErr w:type="gramStart"/>
@@ -4247,7 +4266,6 @@
           <w:rFonts w:ascii="Times New Roman" w:hAnsi="Times New Roman" w:cs="Times New Roman"/>
           <w:sz w:val="24"/>
           <w:szCs w:val="24"/>
-          <w:lang w:val="en-US"/>
         </w:rPr>
       </w:pPr>
       <w:r>
@@ -4266,7 +4284,6 @@
           <w:b/>
           <w:sz w:val="24"/>
           <w:szCs w:val="24"/>
-          <w:lang w:val="en-US"/>
         </w:rPr>
         <w:t>-</w:t>
       </w:r>
@@ -4284,7 +4301,6 @@
           <w:rFonts w:ascii="Times New Roman" w:hAnsi="Times New Roman" w:cs="Times New Roman"/>
           <w:sz w:val="24"/>
           <w:szCs w:val="24"/>
-          <w:lang w:val="en-US"/>
         </w:rPr>
         <w:t xml:space="preserve"> </w:t>
       </w:r>
@@ -4301,7 +4317,6 @@
           <w:rFonts w:ascii="Times New Roman" w:hAnsi="Times New Roman" w:cs="Times New Roman"/>
           <w:sz w:val="24"/>
           <w:szCs w:val="24"/>
-          <w:lang w:val="en-US"/>
         </w:rPr>
         <w:t xml:space="preserve"> </w:t>
       </w:r>
@@ -4318,7 +4333,6 @@
           <w:rFonts w:ascii="Times New Roman" w:hAnsi="Times New Roman" w:cs="Times New Roman"/>
           <w:sz w:val="24"/>
           <w:szCs w:val="24"/>
-          <w:lang w:val="en-US"/>
         </w:rPr>
         <w:t>-</w:t>
       </w:r>
@@ -4335,7 +4349,6 @@
           <w:rFonts w:ascii="Times New Roman" w:hAnsi="Times New Roman" w:cs="Times New Roman"/>
           <w:sz w:val="24"/>
           <w:szCs w:val="24"/>
-          <w:lang w:val="en-US"/>
         </w:rPr>
         <w:t>-</w:t>
       </w:r>
@@ -4354,7 +4367,6 @@
           <w:rFonts w:ascii="Times New Roman" w:hAnsi="Times New Roman" w:cs="Times New Roman"/>
           <w:sz w:val="24"/>
           <w:szCs w:val="24"/>
-          <w:lang w:val="en-US"/>
         </w:rPr>
         <w:t>:</w:t>
       </w:r>
@@ -5039,7 +5051,16 @@
           <w:rFonts w:ascii="Courier New" w:hAnsi="Courier New" w:cs="Courier New"/>
           <w:lang w:val="en-US"/>
         </w:rPr>
-        <w:t xml:space="preserve"> = 0; </w:t>
+        <w:t xml:space="preserve"> = 0;</w:t>
+      </w:r>
+      <w:bookmarkStart w:id="0" w:name="_GoBack"/>
+      <w:bookmarkEnd w:id="0"/>
+      <w:r>
+        <w:rPr>
+          <w:rFonts w:ascii="Courier New" w:hAnsi="Courier New" w:cs="Courier New"/>
+          <w:lang w:val="en-US"/>
+        </w:rPr>
+        <w:t xml:space="preserve"> </w:t>
       </w:r>
       <w:proofErr w:type="spellStart"/>
       <w:r>
@@ -6615,6 +6636,7 @@
       <w:r>
         <w:rPr>
           <w:rFonts w:ascii="Times New Roman" w:hAnsi="Times New Roman" w:cs="Times New Roman"/>
+          <w:noProof/>
           <w:sz w:val="24"/>
           <w:szCs w:val="24"/>
         </w:rPr>
@@ -6666,6 +6688,7 @@
       <w:r>
         <w:rPr>
           <w:rFonts w:ascii="Times New Roman" w:hAnsi="Times New Roman" w:cs="Times New Roman"/>
+          <w:noProof/>
           <w:sz w:val="24"/>
           <w:szCs w:val="24"/>
         </w:rPr>
@@ -6726,6 +6749,7 @@
       <w:r>
         <w:rPr>
           <w:rFonts w:ascii="Times New Roman" w:hAnsi="Times New Roman" w:cs="Times New Roman"/>
+          <w:noProof/>
           <w:sz w:val="24"/>
           <w:szCs w:val="24"/>
         </w:rPr>
@@ -6777,6 +6801,7 @@
       <w:r>
         <w:rPr>
           <w:rFonts w:ascii="Times New Roman" w:hAnsi="Times New Roman" w:cs="Times New Roman"/>
+          <w:noProof/>
           <w:sz w:val="24"/>
           <w:szCs w:val="24"/>
         </w:rPr>
@@ -6910,23 +6935,45 @@
         </w:rPr>
         <w:t>:</w:t>
       </w:r>
-      <w:bookmarkStart w:id="0" w:name="_GoBack"/>
-      <w:bookmarkEnd w:id="0"/>
-    </w:p>
-    <w:p>
-      <w:pPr>
-        <w:spacing w:after="0"/>
-        <w:rPr>
-          <w:rFonts w:ascii="Courier New" w:hAnsi="Courier New" w:cs="Courier New"/>
-          <w:lang w:val="en-US"/>
-        </w:rPr>
-      </w:pPr>
-      <w:r>
-        <w:rPr>
-          <w:rFonts w:ascii="Courier New" w:hAnsi="Courier New" w:cs="Courier New"/>
-          <w:lang w:val="en-US"/>
-        </w:rPr>
-        <w:t>#include &lt;iostream&gt;</w:t>
+    </w:p>
+    <w:p>
+      <w:pPr>
+        <w:spacing w:after="0"/>
+        <w:rPr>
+          <w:rFonts w:ascii="Courier New" w:hAnsi="Courier New" w:cs="Courier New"/>
+        </w:rPr>
+      </w:pPr>
+      <w:r>
+        <w:rPr>
+          <w:rFonts w:ascii="Courier New" w:hAnsi="Courier New" w:cs="Courier New"/>
+        </w:rPr>
+        <w:t>#</w:t>
+      </w:r>
+      <w:r>
+        <w:rPr>
+          <w:rFonts w:ascii="Courier New" w:hAnsi="Courier New" w:cs="Courier New"/>
+          <w:lang w:val="en-US"/>
+        </w:rPr>
+        <w:t>include</w:t>
+      </w:r>
+      <w:r>
+        <w:rPr>
+          <w:rFonts w:ascii="Courier New" w:hAnsi="Courier New" w:cs="Courier New"/>
+        </w:rPr>
+        <w:t xml:space="preserve"> &lt;</w:t>
+      </w:r>
+      <w:r>
+        <w:rPr>
+          <w:rFonts w:ascii="Courier New" w:hAnsi="Courier New" w:cs="Courier New"/>
+          <w:lang w:val="en-US"/>
+        </w:rPr>
+        <w:t>iostream</w:t>
+      </w:r>
+      <w:r>
+        <w:rPr>
+          <w:rFonts w:ascii="Courier New" w:hAnsi="Courier New" w:cs="Courier New"/>
+        </w:rPr>
+        <w:t>&gt;</w:t>
       </w:r>
     </w:p>
     <w:p>
@@ -9134,6 +9181,7 @@
         <w:spacing w:after="0"/>
         <w:rPr>
           <w:rFonts w:ascii="Courier New" w:hAnsi="Courier New" w:cs="Courier New"/>
+          <w:lang w:val="en-US"/>
         </w:rPr>
       </w:pPr>
       <w:r>
@@ -9143,73 +9191,42 @@
         </w:rPr>
         <w:t xml:space="preserve">    </w:t>
       </w:r>
-      <w:proofErr w:type="spellStart"/>
-      <w:r>
-        <w:rPr>
-          <w:rFonts w:ascii="Courier New" w:hAnsi="Courier New" w:cs="Courier New"/>
-        </w:rPr>
-        <w:t>system</w:t>
-      </w:r>
-      <w:proofErr w:type="spellEnd"/>
-      <w:r>
-        <w:rPr>
-          <w:rFonts w:ascii="Courier New" w:hAnsi="Courier New" w:cs="Courier New"/>
-        </w:rPr>
-        <w:t>("</w:t>
-      </w:r>
-      <w:proofErr w:type="spellStart"/>
-      <w:r>
-        <w:rPr>
-          <w:rFonts w:ascii="Courier New" w:hAnsi="Courier New" w:cs="Courier New"/>
-        </w:rPr>
-        <w:t>pause</w:t>
-      </w:r>
-      <w:proofErr w:type="spellEnd"/>
-      <w:r>
-        <w:rPr>
-          <w:rFonts w:ascii="Courier New" w:hAnsi="Courier New" w:cs="Courier New"/>
-        </w:rPr>
-        <w:t>");</w:t>
-      </w:r>
-    </w:p>
-    <w:p>
-      <w:pPr>
-        <w:spacing w:after="0"/>
-        <w:rPr>
-          <w:rFonts w:ascii="Courier New" w:hAnsi="Courier New" w:cs="Courier New"/>
-        </w:rPr>
-      </w:pPr>
-      <w:r>
-        <w:rPr>
-          <w:rFonts w:ascii="Courier New" w:hAnsi="Courier New" w:cs="Courier New"/>
-        </w:rPr>
-        <w:t xml:space="preserve">    </w:t>
-      </w:r>
-      <w:proofErr w:type="spellStart"/>
-      <w:r>
-        <w:rPr>
-          <w:rFonts w:ascii="Courier New" w:hAnsi="Courier New" w:cs="Courier New"/>
-        </w:rPr>
-        <w:t>return</w:t>
-      </w:r>
-      <w:proofErr w:type="spellEnd"/>
-      <w:r>
-        <w:rPr>
-          <w:rFonts w:ascii="Courier New" w:hAnsi="Courier New" w:cs="Courier New"/>
-        </w:rPr>
-        <w:t xml:space="preserve"> 0;</w:t>
-      </w:r>
-    </w:p>
-    <w:p>
-      <w:pPr>
-        <w:spacing w:after="0"/>
-        <w:rPr>
-          <w:rFonts w:ascii="Courier New" w:hAnsi="Courier New" w:cs="Courier New"/>
-        </w:rPr>
-      </w:pPr>
-      <w:r>
-        <w:rPr>
-          <w:rFonts w:ascii="Courier New" w:hAnsi="Courier New" w:cs="Courier New"/>
+      <w:r>
+        <w:rPr>
+          <w:rFonts w:ascii="Courier New" w:hAnsi="Courier New" w:cs="Courier New"/>
+          <w:lang w:val="en-US"/>
+        </w:rPr>
+        <w:t>system("pause");</w:t>
+      </w:r>
+    </w:p>
+    <w:p>
+      <w:pPr>
+        <w:spacing w:after="0"/>
+        <w:rPr>
+          <w:rFonts w:ascii="Courier New" w:hAnsi="Courier New" w:cs="Courier New"/>
+          <w:lang w:val="en-US"/>
+        </w:rPr>
+      </w:pPr>
+      <w:r>
+        <w:rPr>
+          <w:rFonts w:ascii="Courier New" w:hAnsi="Courier New" w:cs="Courier New"/>
+          <w:lang w:val="en-US"/>
+        </w:rPr>
+        <w:t xml:space="preserve">    return 0;</w:t>
+      </w:r>
+    </w:p>
+    <w:p>
+      <w:pPr>
+        <w:spacing w:after="0"/>
+        <w:rPr>
+          <w:rFonts w:ascii="Courier New" w:hAnsi="Courier New" w:cs="Courier New"/>
+          <w:lang w:val="en-US"/>
+        </w:rPr>
+      </w:pPr>
+      <w:r>
+        <w:rPr>
+          <w:rFonts w:ascii="Courier New" w:hAnsi="Courier New" w:cs="Courier New"/>
+          <w:lang w:val="en-US"/>
         </w:rPr>
         <w:t>}</w:t>
       </w:r>
@@ -9220,24 +9237,35 @@
           <w:rFonts w:ascii="Times New Roman" w:hAnsi="Times New Roman" w:cs="Times New Roman"/>
           <w:sz w:val="24"/>
           <w:szCs w:val="24"/>
-        </w:rPr>
-      </w:pPr>
-    </w:p>
-    <w:p>
-      <w:pPr>
-        <w:rPr>
-          <w:rFonts w:ascii="Times New Roman" w:hAnsi="Times New Roman" w:cs="Times New Roman"/>
-          <w:sz w:val="24"/>
-          <w:szCs w:val="24"/>
-        </w:rPr>
-      </w:pPr>
-      <w:r>
-        <w:rPr>
-          <w:rFonts w:ascii="Times New Roman" w:hAnsi="Times New Roman" w:cs="Times New Roman"/>
-          <w:sz w:val="24"/>
-          <w:szCs w:val="24"/>
-        </w:rPr>
-        <w:t xml:space="preserve">Алгоритм </w:t>
+          <w:lang w:val="en-US"/>
+        </w:rPr>
+      </w:pPr>
+    </w:p>
+    <w:p>
+      <w:pPr>
+        <w:rPr>
+          <w:rFonts w:ascii="Times New Roman" w:hAnsi="Times New Roman" w:cs="Times New Roman"/>
+          <w:sz w:val="24"/>
+          <w:szCs w:val="24"/>
+          <w:lang w:val="en-US"/>
+        </w:rPr>
+      </w:pPr>
+      <w:r>
+        <w:rPr>
+          <w:rFonts w:ascii="Times New Roman" w:hAnsi="Times New Roman" w:cs="Times New Roman"/>
+          <w:sz w:val="24"/>
+          <w:szCs w:val="24"/>
+        </w:rPr>
+        <w:t>Алгоритм</w:t>
+      </w:r>
+      <w:r>
+        <w:rPr>
+          <w:rFonts w:ascii="Times New Roman" w:hAnsi="Times New Roman" w:cs="Times New Roman"/>
+          <w:sz w:val="24"/>
+          <w:szCs w:val="24"/>
+          <w:lang w:val="en-US"/>
+        </w:rPr>
+        <w:t xml:space="preserve"> </w:t>
       </w:r>
       <w:proofErr w:type="spellStart"/>
       <w:r>
@@ -9254,8 +9282,26 @@
           <w:rFonts w:ascii="Times New Roman" w:hAnsi="Times New Roman" w:cs="Times New Roman"/>
           <w:sz w:val="24"/>
           <w:szCs w:val="24"/>
-        </w:rPr>
-        <w:t>-Мура:</w:t>
+          <w:lang w:val="en-US"/>
+        </w:rPr>
+        <w:t>-</w:t>
+      </w:r>
+      <w:r>
+        <w:rPr>
+          <w:rFonts w:ascii="Times New Roman" w:hAnsi="Times New Roman" w:cs="Times New Roman"/>
+          <w:sz w:val="24"/>
+          <w:szCs w:val="24"/>
+        </w:rPr>
+        <w:t>Мура</w:t>
+      </w:r>
+      <w:r>
+        <w:rPr>
+          <w:rFonts w:ascii="Times New Roman" w:hAnsi="Times New Roman" w:cs="Times New Roman"/>
+          <w:sz w:val="24"/>
+          <w:szCs w:val="24"/>
+          <w:lang w:val="en-US"/>
+        </w:rPr>
+        <w:t>:</w:t>
       </w:r>
     </w:p>
     <w:p>

</xml_diff>